<commit_message>
Começando a programar o novo sistema de blocos
</commit_message>
<xml_diff>
--- a/learn programing style/Assets/Documentation/LevelDesgn_01.docx
+++ b/learn programing style/Assets/Documentation/LevelDesgn_01.docx
@@ -4,12 +4,660 @@
   <w:body>
     <w:p>
       <w:pPr>
-        <w:rPr>
-          <w:u w:val="single"/>
+        <w:jc w:val="center"/>
+        <w:rPr>
+          <w:sz w:val="72"/>
+          <w:szCs w:val="72"/>
         </w:rPr>
       </w:pPr>
-      <w:bookmarkStart w:id="0" w:name="_GoBack"/>
-      <w:bookmarkEnd w:id="0"/>
+      <w:r>
+        <w:rPr>
+          <w:sz w:val="72"/>
+          <w:szCs w:val="72"/>
+        </w:rPr>
+        <w:t xml:space="preserve">Level Design </w:t>
+      </w:r>
+    </w:p>
+    <w:p>
+      <w:pPr>
+        <w:jc w:val="center"/>
+        <w:rPr>
+          <w:sz w:val="40"/>
+          <w:szCs w:val="40"/>
+        </w:rPr>
+      </w:pPr>
+      <w:r>
+        <w:rPr>
+          <w:sz w:val="40"/>
+          <w:szCs w:val="40"/>
+        </w:rPr>
+        <w:t>“Programming like game”</w:t>
+      </w:r>
+    </w:p>
+    <w:p>
+      <w:pPr>
+        <w:jc w:val="center"/>
+        <w:rPr>
+          <w:sz w:val="40"/>
+          <w:szCs w:val="40"/>
+        </w:rPr>
+      </w:pPr>
+      <w:r>
+        <w:rPr>
+          <w:sz w:val="40"/>
+          <w:szCs w:val="40"/>
+        </w:rPr>
+        <w:t>Versão – 0.1</w:t>
+      </w:r>
+    </w:p>
+    <w:p>
+      <w:pPr>
+        <w:rPr>
+          <w:sz w:val="24"/>
+          <w:szCs w:val="24"/>
+          <w:lang w:val="pt-BR"/>
+        </w:rPr>
+      </w:pPr>
+      <w:r>
+        <w:rPr>
+          <w:b/>
+          <w:sz w:val="24"/>
+          <w:szCs w:val="24"/>
+          <w:lang w:val="pt-BR"/>
+        </w:rPr>
+        <w:t>Equipe:</w:t>
+      </w:r>
+      <w:r>
+        <w:rPr>
+          <w:sz w:val="24"/>
+          <w:szCs w:val="24"/>
+          <w:lang w:val="pt-BR"/>
+        </w:rPr>
+        <w:t xml:space="preserve">  João Denilson Nery Sousa</w:t>
+      </w:r>
+    </w:p>
+    <w:p>
+      <w:pPr>
+        <w:rPr>
+          <w:sz w:val="24"/>
+          <w:szCs w:val="24"/>
+          <w:lang w:val="pt-BR"/>
+        </w:rPr>
+      </w:pPr>
+      <w:r>
+        <w:rPr>
+          <w:sz w:val="24"/>
+          <w:szCs w:val="24"/>
+          <w:lang w:val="pt-BR"/>
+        </w:rPr>
+        <w:t xml:space="preserve">               </w:t>
+      </w:r>
+      <w:r>
+        <w:rPr>
+          <w:sz w:val="24"/>
+          <w:szCs w:val="24"/>
+          <w:lang w:val="pt-BR"/>
+        </w:rPr>
+        <w:t xml:space="preserve"> </w:t>
+      </w:r>
+      <w:r>
+        <w:rPr>
+          <w:sz w:val="24"/>
+          <w:szCs w:val="24"/>
+          <w:lang w:val="pt-BR"/>
+        </w:rPr>
+        <w:t>Guilherme Sombra</w:t>
+      </w:r>
+    </w:p>
+    <w:p>
+      <w:pPr>
+        <w:rPr>
+          <w:sz w:val="24"/>
+          <w:szCs w:val="24"/>
+          <w:lang w:val="pt-BR"/>
+        </w:rPr>
+      </w:pPr>
+      <w:r>
+        <w:rPr>
+          <w:sz w:val="24"/>
+          <w:szCs w:val="24"/>
+          <w:lang w:val="pt-BR"/>
+        </w:rPr>
+        <w:t xml:space="preserve">   </w:t>
+      </w:r>
+      <w:r>
+        <w:rPr>
+          <w:sz w:val="24"/>
+          <w:szCs w:val="24"/>
+          <w:lang w:val="pt-BR"/>
+        </w:rPr>
+        <w:tab/>
+        <w:t xml:space="preserve"> </w:t>
+      </w:r>
+      <w:r>
+        <w:rPr>
+          <w:sz w:val="24"/>
+          <w:szCs w:val="24"/>
+          <w:lang w:val="pt-BR"/>
+        </w:rPr>
+        <w:t xml:space="preserve"> </w:t>
+      </w:r>
+      <w:r>
+        <w:rPr>
+          <w:sz w:val="24"/>
+          <w:szCs w:val="24"/>
+          <w:lang w:val="pt-BR"/>
+        </w:rPr>
+        <w:t>Pedro Leonardo</w:t>
+      </w:r>
+    </w:p>
+    <w:p>
+      <w:pPr>
+        <w:rPr>
+          <w:sz w:val="24"/>
+          <w:szCs w:val="24"/>
+          <w:lang w:val="pt-BR"/>
+        </w:rPr>
+      </w:pPr>
+    </w:p>
+    <w:p>
+      <w:pPr>
+        <w:rPr>
+          <w:sz w:val="24"/>
+          <w:szCs w:val="24"/>
+          <w:lang w:val="pt-BR"/>
+        </w:rPr>
+      </w:pPr>
+    </w:p>
+    <w:tbl>
+      <w:tblPr>
+        <w:tblStyle w:val="Tabelacomgrade"/>
+        <w:tblW w:w="0" w:type="auto"/>
+        <w:tblLook w:val="04A0" w:firstRow="1" w:lastRow="0" w:firstColumn="1" w:lastColumn="0" w:noHBand="0" w:noVBand="1"/>
+      </w:tblPr>
+      <w:tblGrid>
+        <w:gridCol w:w="9350"/>
+      </w:tblGrid>
+      <w:tr>
+        <w:tc>
+          <w:tcPr>
+            <w:tcW w:w="9350" w:type="dxa"/>
+          </w:tcPr>
+          <w:p>
+            <w:pPr>
+              <w:rPr>
+                <w:sz w:val="48"/>
+                <w:szCs w:val="48"/>
+                <w:u w:val="single"/>
+              </w:rPr>
+            </w:pPr>
+            <w:proofErr w:type="spellStart"/>
+            <w:r>
+              <w:rPr>
+                <w:sz w:val="48"/>
+                <w:szCs w:val="48"/>
+              </w:rPr>
+              <w:t>Fase</w:t>
+            </w:r>
+            <w:proofErr w:type="spellEnd"/>
+            <w:r>
+              <w:rPr>
+                <w:sz w:val="48"/>
+                <w:szCs w:val="48"/>
+              </w:rPr>
+              <w:t xml:space="preserve"> </w:t>
+            </w:r>
+            <w:proofErr w:type="gramStart"/>
+            <w:r>
+              <w:rPr>
+                <w:sz w:val="48"/>
+                <w:szCs w:val="48"/>
+              </w:rPr>
+              <w:t>0 :</w:t>
+            </w:r>
+            <w:proofErr w:type="gramEnd"/>
+            <w:r>
+              <w:rPr>
+                <w:sz w:val="48"/>
+                <w:szCs w:val="48"/>
+              </w:rPr>
+              <w:t xml:space="preserve"> Tutorial</w:t>
+            </w:r>
+            <w:bookmarkStart w:id="0" w:name="_GoBack"/>
+            <w:bookmarkEnd w:id="0"/>
+          </w:p>
+        </w:tc>
+      </w:tr>
+      <w:tr>
+        <w:tc>
+          <w:tcPr>
+            <w:tcW w:w="9350" w:type="dxa"/>
+          </w:tcPr>
+          <w:p>
+            <w:pPr>
+              <w:rPr>
+                <w:sz w:val="48"/>
+                <w:szCs w:val="48"/>
+              </w:rPr>
+            </w:pPr>
+          </w:p>
+        </w:tc>
+      </w:tr>
+      <w:tr>
+        <w:tc>
+          <w:tcPr>
+            <w:tcW w:w="9350" w:type="dxa"/>
+          </w:tcPr>
+          <w:p>
+            <w:pPr>
+              <w:rPr>
+                <w:sz w:val="48"/>
+                <w:szCs w:val="48"/>
+              </w:rPr>
+            </w:pPr>
+            <w:proofErr w:type="spellStart"/>
+            <w:r>
+              <w:rPr>
+                <w:sz w:val="48"/>
+                <w:szCs w:val="48"/>
+              </w:rPr>
+              <w:t>Fase</w:t>
+            </w:r>
+            <w:proofErr w:type="spellEnd"/>
+            <w:r>
+              <w:rPr>
+                <w:sz w:val="48"/>
+                <w:szCs w:val="48"/>
+              </w:rPr>
+              <w:t xml:space="preserve"> </w:t>
+            </w:r>
+            <w:proofErr w:type="gramStart"/>
+            <w:r>
+              <w:rPr>
+                <w:sz w:val="48"/>
+                <w:szCs w:val="48"/>
+              </w:rPr>
+              <w:t>1</w:t>
+            </w:r>
+            <w:r>
+              <w:rPr>
+                <w:sz w:val="48"/>
+                <w:szCs w:val="48"/>
+              </w:rPr>
+              <w:t xml:space="preserve"> :</w:t>
+            </w:r>
+            <w:proofErr w:type="gramEnd"/>
+            <w:r>
+              <w:rPr>
+                <w:sz w:val="48"/>
+                <w:szCs w:val="48"/>
+              </w:rPr>
+              <w:t xml:space="preserve"> </w:t>
+            </w:r>
+          </w:p>
+        </w:tc>
+      </w:tr>
+      <w:tr>
+        <w:tc>
+          <w:tcPr>
+            <w:tcW w:w="9350" w:type="dxa"/>
+          </w:tcPr>
+          <w:p>
+            <w:pPr>
+              <w:rPr>
+                <w:sz w:val="48"/>
+                <w:szCs w:val="48"/>
+              </w:rPr>
+            </w:pPr>
+          </w:p>
+        </w:tc>
+      </w:tr>
+      <w:tr>
+        <w:tc>
+          <w:tcPr>
+            <w:tcW w:w="9350" w:type="dxa"/>
+          </w:tcPr>
+          <w:p>
+            <w:pPr>
+              <w:rPr>
+                <w:sz w:val="48"/>
+                <w:szCs w:val="48"/>
+              </w:rPr>
+            </w:pPr>
+            <w:proofErr w:type="spellStart"/>
+            <w:r>
+              <w:rPr>
+                <w:sz w:val="48"/>
+                <w:szCs w:val="48"/>
+              </w:rPr>
+              <w:t>Fase</w:t>
+            </w:r>
+            <w:proofErr w:type="spellEnd"/>
+            <w:r>
+              <w:rPr>
+                <w:sz w:val="48"/>
+                <w:szCs w:val="48"/>
+              </w:rPr>
+              <w:t xml:space="preserve"> </w:t>
+            </w:r>
+            <w:proofErr w:type="gramStart"/>
+            <w:r>
+              <w:rPr>
+                <w:sz w:val="48"/>
+                <w:szCs w:val="48"/>
+              </w:rPr>
+              <w:t>2</w:t>
+            </w:r>
+            <w:r>
+              <w:rPr>
+                <w:sz w:val="48"/>
+                <w:szCs w:val="48"/>
+              </w:rPr>
+              <w:t xml:space="preserve"> :</w:t>
+            </w:r>
+            <w:proofErr w:type="gramEnd"/>
+            <w:r>
+              <w:rPr>
+                <w:sz w:val="48"/>
+                <w:szCs w:val="48"/>
+              </w:rPr>
+              <w:t xml:space="preserve"> </w:t>
+            </w:r>
+          </w:p>
+        </w:tc>
+      </w:tr>
+      <w:tr>
+        <w:tc>
+          <w:tcPr>
+            <w:tcW w:w="9350" w:type="dxa"/>
+          </w:tcPr>
+          <w:p>
+            <w:pPr>
+              <w:rPr>
+                <w:sz w:val="48"/>
+                <w:szCs w:val="48"/>
+              </w:rPr>
+            </w:pPr>
+          </w:p>
+        </w:tc>
+      </w:tr>
+      <w:tr>
+        <w:tc>
+          <w:tcPr>
+            <w:tcW w:w="9350" w:type="dxa"/>
+          </w:tcPr>
+          <w:p>
+            <w:pPr>
+              <w:rPr>
+                <w:sz w:val="48"/>
+                <w:szCs w:val="48"/>
+              </w:rPr>
+            </w:pPr>
+            <w:proofErr w:type="spellStart"/>
+            <w:r>
+              <w:rPr>
+                <w:sz w:val="48"/>
+                <w:szCs w:val="48"/>
+              </w:rPr>
+              <w:t>Fase</w:t>
+            </w:r>
+            <w:proofErr w:type="spellEnd"/>
+            <w:r>
+              <w:rPr>
+                <w:sz w:val="48"/>
+                <w:szCs w:val="48"/>
+              </w:rPr>
+              <w:t xml:space="preserve"> </w:t>
+            </w:r>
+            <w:proofErr w:type="gramStart"/>
+            <w:r>
+              <w:rPr>
+                <w:sz w:val="48"/>
+                <w:szCs w:val="48"/>
+              </w:rPr>
+              <w:t>3</w:t>
+            </w:r>
+            <w:r>
+              <w:rPr>
+                <w:sz w:val="48"/>
+                <w:szCs w:val="48"/>
+              </w:rPr>
+              <w:t xml:space="preserve"> :</w:t>
+            </w:r>
+            <w:proofErr w:type="gramEnd"/>
+          </w:p>
+        </w:tc>
+      </w:tr>
+      <w:tr>
+        <w:tc>
+          <w:tcPr>
+            <w:tcW w:w="9350" w:type="dxa"/>
+          </w:tcPr>
+          <w:p>
+            <w:pPr>
+              <w:rPr>
+                <w:sz w:val="48"/>
+                <w:szCs w:val="48"/>
+              </w:rPr>
+            </w:pPr>
+          </w:p>
+        </w:tc>
+      </w:tr>
+      <w:tr>
+        <w:tc>
+          <w:tcPr>
+            <w:tcW w:w="9350" w:type="dxa"/>
+          </w:tcPr>
+          <w:p>
+            <w:pPr>
+              <w:rPr>
+                <w:sz w:val="48"/>
+                <w:szCs w:val="48"/>
+              </w:rPr>
+            </w:pPr>
+            <w:proofErr w:type="spellStart"/>
+            <w:r>
+              <w:rPr>
+                <w:sz w:val="48"/>
+                <w:szCs w:val="48"/>
+              </w:rPr>
+              <w:t>Fase</w:t>
+            </w:r>
+            <w:proofErr w:type="spellEnd"/>
+            <w:r>
+              <w:rPr>
+                <w:sz w:val="48"/>
+                <w:szCs w:val="48"/>
+              </w:rPr>
+              <w:t xml:space="preserve"> </w:t>
+            </w:r>
+            <w:proofErr w:type="gramStart"/>
+            <w:r>
+              <w:rPr>
+                <w:sz w:val="48"/>
+                <w:szCs w:val="48"/>
+              </w:rPr>
+              <w:t>4</w:t>
+            </w:r>
+            <w:r>
+              <w:rPr>
+                <w:sz w:val="48"/>
+                <w:szCs w:val="48"/>
+              </w:rPr>
+              <w:t xml:space="preserve"> :</w:t>
+            </w:r>
+            <w:proofErr w:type="gramEnd"/>
+            <w:r>
+              <w:rPr>
+                <w:sz w:val="48"/>
+                <w:szCs w:val="48"/>
+              </w:rPr>
+              <w:t xml:space="preserve"> </w:t>
+            </w:r>
+          </w:p>
+        </w:tc>
+      </w:tr>
+      <w:tr>
+        <w:tc>
+          <w:tcPr>
+            <w:tcW w:w="9350" w:type="dxa"/>
+          </w:tcPr>
+          <w:p>
+            <w:pPr>
+              <w:rPr>
+                <w:sz w:val="48"/>
+                <w:szCs w:val="48"/>
+              </w:rPr>
+            </w:pPr>
+          </w:p>
+        </w:tc>
+      </w:tr>
+      <w:tr>
+        <w:tc>
+          <w:tcPr>
+            <w:tcW w:w="9350" w:type="dxa"/>
+          </w:tcPr>
+          <w:p>
+            <w:pPr>
+              <w:rPr>
+                <w:sz w:val="48"/>
+                <w:szCs w:val="48"/>
+              </w:rPr>
+            </w:pPr>
+            <w:proofErr w:type="spellStart"/>
+            <w:r>
+              <w:rPr>
+                <w:sz w:val="48"/>
+                <w:szCs w:val="48"/>
+              </w:rPr>
+              <w:t>Fase</w:t>
+            </w:r>
+            <w:proofErr w:type="spellEnd"/>
+            <w:r>
+              <w:rPr>
+                <w:sz w:val="48"/>
+                <w:szCs w:val="48"/>
+              </w:rPr>
+              <w:t xml:space="preserve"> </w:t>
+            </w:r>
+            <w:proofErr w:type="gramStart"/>
+            <w:r>
+              <w:rPr>
+                <w:sz w:val="48"/>
+                <w:szCs w:val="48"/>
+              </w:rPr>
+              <w:t>5</w:t>
+            </w:r>
+            <w:r>
+              <w:rPr>
+                <w:sz w:val="48"/>
+                <w:szCs w:val="48"/>
+              </w:rPr>
+              <w:t xml:space="preserve"> :</w:t>
+            </w:r>
+            <w:proofErr w:type="gramEnd"/>
+            <w:r>
+              <w:rPr>
+                <w:sz w:val="48"/>
+                <w:szCs w:val="48"/>
+              </w:rPr>
+              <w:t xml:space="preserve"> </w:t>
+            </w:r>
+          </w:p>
+        </w:tc>
+      </w:tr>
+      <w:tr>
+        <w:tc>
+          <w:tcPr>
+            <w:tcW w:w="9350" w:type="dxa"/>
+          </w:tcPr>
+          <w:p>
+            <w:pPr>
+              <w:rPr>
+                <w:sz w:val="48"/>
+                <w:szCs w:val="48"/>
+              </w:rPr>
+            </w:pPr>
+          </w:p>
+        </w:tc>
+      </w:tr>
+      <w:tr>
+        <w:tc>
+          <w:tcPr>
+            <w:tcW w:w="9350" w:type="dxa"/>
+          </w:tcPr>
+          <w:p>
+            <w:pPr>
+              <w:rPr>
+                <w:sz w:val="48"/>
+                <w:szCs w:val="48"/>
+              </w:rPr>
+            </w:pPr>
+            <w:proofErr w:type="spellStart"/>
+            <w:r>
+              <w:rPr>
+                <w:sz w:val="48"/>
+                <w:szCs w:val="48"/>
+              </w:rPr>
+              <w:t>Fase</w:t>
+            </w:r>
+            <w:proofErr w:type="spellEnd"/>
+            <w:r>
+              <w:rPr>
+                <w:sz w:val="48"/>
+                <w:szCs w:val="48"/>
+              </w:rPr>
+              <w:t xml:space="preserve"> </w:t>
+            </w:r>
+            <w:proofErr w:type="gramStart"/>
+            <w:r>
+              <w:rPr>
+                <w:sz w:val="48"/>
+                <w:szCs w:val="48"/>
+              </w:rPr>
+              <w:t>6</w:t>
+            </w:r>
+            <w:r>
+              <w:rPr>
+                <w:sz w:val="48"/>
+                <w:szCs w:val="48"/>
+              </w:rPr>
+              <w:t xml:space="preserve"> :</w:t>
+            </w:r>
+            <w:proofErr w:type="gramEnd"/>
+            <w:r>
+              <w:rPr>
+                <w:sz w:val="48"/>
+                <w:szCs w:val="48"/>
+              </w:rPr>
+              <w:t xml:space="preserve"> </w:t>
+            </w:r>
+          </w:p>
+        </w:tc>
+      </w:tr>
+      <w:tr>
+        <w:tc>
+          <w:tcPr>
+            <w:tcW w:w="9350" w:type="dxa"/>
+          </w:tcPr>
+          <w:p>
+            <w:pPr>
+              <w:rPr>
+                <w:sz w:val="48"/>
+                <w:szCs w:val="48"/>
+              </w:rPr>
+            </w:pPr>
+          </w:p>
+        </w:tc>
+      </w:tr>
+    </w:tbl>
+    <w:p>
+      <w:pPr>
+        <w:rPr>
+          <w:sz w:val="24"/>
+          <w:szCs w:val="24"/>
+        </w:rPr>
+      </w:pPr>
     </w:p>
     <w:sectPr>
       <w:pgSz w:w="12240" w:h="15840"/>
@@ -444,6 +1092,25 @@
     <w:semiHidden/>
     <w:unhideWhenUsed/>
   </w:style>
+  <w:style w:type="table" w:styleId="Tabelacomgrade">
+    <w:name w:val="Table Grid"/>
+    <w:basedOn w:val="Tabelanormal"/>
+    <w:uiPriority w:val="39"/>
+    <w:rsid w:val="00417AF1"/>
+    <w:pPr>
+      <w:spacing w:after="0" w:line="240" w:lineRule="auto"/>
+    </w:pPr>
+    <w:tblPr>
+      <w:tblBorders>
+        <w:top w:val="single" w:sz="4" w:space="0" w:color="auto"/>
+        <w:left w:val="single" w:sz="4" w:space="0" w:color="auto"/>
+        <w:bottom w:val="single" w:sz="4" w:space="0" w:color="auto"/>
+        <w:right w:val="single" w:sz="4" w:space="0" w:color="auto"/>
+        <w:insideH w:val="single" w:sz="4" w:space="0" w:color="auto"/>
+        <w:insideV w:val="single" w:sz="4" w:space="0" w:color="auto"/>
+      </w:tblBorders>
+    </w:tblPr>
+  </w:style>
 </w:styles>
 </file>
 

</xml_diff>